<commit_message>
Loops - Do While Loop doc updated
</commit_message>
<xml_diff>
--- a/Core java/Rahul Arora/26. Loops - Do While Loop.docx
+++ b/Core java/Rahul Arora/26. Loops - Do While Loop.docx
@@ -53,7 +53,6 @@
           <w:szCs w:val="20"/>
         </w:rPr>
       </w:pPr>
-      <w:proofErr w:type="gramStart"/>
       <w:r>
         <w:rPr>
           <w:rFonts w:ascii="Consolas" w:hAnsi="Consolas" w:cs="Consolas"/>
@@ -65,7 +64,6 @@
         </w:rPr>
         <w:t>package</w:t>
       </w:r>
-      <w:proofErr w:type="gramEnd"/>
       <w:r>
         <w:rPr>
           <w:rFonts w:ascii="Consolas" w:hAnsi="Consolas" w:cs="Consolas"/>
@@ -101,7 +99,6 @@
           <w:szCs w:val="20"/>
         </w:rPr>
       </w:pPr>
-      <w:proofErr w:type="gramStart"/>
       <w:r>
         <w:rPr>
           <w:rFonts w:ascii="Consolas" w:hAnsi="Consolas" w:cs="Consolas"/>
@@ -113,7 +110,6 @@
         </w:rPr>
         <w:t>package</w:t>
       </w:r>
-      <w:proofErr w:type="gramEnd"/>
       <w:r>
         <w:rPr>
           <w:rFonts w:ascii="Consolas" w:hAnsi="Consolas" w:cs="Consolas"/>
@@ -149,7 +145,6 @@
           <w:szCs w:val="20"/>
         </w:rPr>
       </w:pPr>
-      <w:proofErr w:type="gramStart"/>
       <w:r>
         <w:rPr>
           <w:rFonts w:ascii="Consolas" w:hAnsi="Consolas" w:cs="Consolas"/>
@@ -161,7 +156,6 @@
         </w:rPr>
         <w:t>public</w:t>
       </w:r>
-      <w:proofErr w:type="gramEnd"/>
       <w:r>
         <w:rPr>
           <w:rFonts w:ascii="Consolas" w:hAnsi="Consolas" w:cs="Consolas"/>
@@ -189,27 +183,7 @@
           <w:sz w:val="20"/>
           <w:szCs w:val="20"/>
         </w:rPr>
-        <w:t xml:space="preserve"> </w:t>
-      </w:r>
-      <w:proofErr w:type="spellStart"/>
-      <w:r>
-        <w:rPr>
-          <w:rFonts w:ascii="Consolas" w:hAnsi="Consolas" w:cs="Consolas"/>
-          <w:color w:val="000000"/>
-          <w:sz w:val="20"/>
-          <w:szCs w:val="20"/>
-        </w:rPr>
-        <w:t>DoWhileLoop</w:t>
-      </w:r>
-      <w:proofErr w:type="spellEnd"/>
-      <w:r>
-        <w:rPr>
-          <w:rFonts w:ascii="Consolas" w:hAnsi="Consolas" w:cs="Consolas"/>
-          <w:color w:val="000000"/>
-          <w:sz w:val="20"/>
-          <w:szCs w:val="20"/>
-        </w:rPr>
-        <w:t xml:space="preserve"> {</w:t>
+        <w:t xml:space="preserve"> DoWhileLoop {</w:t>
       </w:r>
     </w:p>
     <w:p>
@@ -246,7 +220,6 @@
         </w:rPr>
         <w:tab/>
       </w:r>
-      <w:proofErr w:type="gramStart"/>
       <w:r>
         <w:rPr>
           <w:rFonts w:ascii="Consolas" w:hAnsi="Consolas" w:cs="Consolas"/>
@@ -258,7 +231,6 @@
         </w:rPr>
         <w:t>public</w:t>
       </w:r>
-      <w:proofErr w:type="gramEnd"/>
       <w:r>
         <w:rPr>
           <w:rFonts w:ascii="Consolas" w:hAnsi="Consolas" w:cs="Consolas"/>
@@ -308,7 +280,6 @@
         </w:rPr>
         <w:t xml:space="preserve"> main(String[] </w:t>
       </w:r>
-      <w:proofErr w:type="spellStart"/>
       <w:r>
         <w:rPr>
           <w:rFonts w:ascii="Consolas" w:hAnsi="Consolas" w:cs="Consolas"/>
@@ -318,7 +289,6 @@
         </w:rPr>
         <w:t>args</w:t>
       </w:r>
-      <w:proofErr w:type="spellEnd"/>
       <w:r>
         <w:rPr>
           <w:rFonts w:ascii="Consolas" w:hAnsi="Consolas" w:cs="Consolas"/>
@@ -390,8 +360,6 @@
         </w:rPr>
         <w:tab/>
       </w:r>
-      <w:proofErr w:type="spellStart"/>
-      <w:proofErr w:type="gramStart"/>
       <w:r>
         <w:rPr>
           <w:rFonts w:ascii="Consolas" w:hAnsi="Consolas" w:cs="Consolas"/>
@@ -403,8 +371,6 @@
         </w:rPr>
         <w:t>int</w:t>
       </w:r>
-      <w:proofErr w:type="spellEnd"/>
-      <w:proofErr w:type="gramEnd"/>
       <w:r>
         <w:rPr>
           <w:rFonts w:ascii="Consolas" w:hAnsi="Consolas" w:cs="Consolas"/>
@@ -414,7 +380,6 @@
         </w:rPr>
         <w:t xml:space="preserve"> </w:t>
       </w:r>
-      <w:proofErr w:type="spellStart"/>
       <w:r>
         <w:rPr>
           <w:rFonts w:ascii="Consolas" w:hAnsi="Consolas" w:cs="Consolas"/>
@@ -424,7 +389,6 @@
         </w:rPr>
         <w:t>i</w:t>
       </w:r>
-      <w:proofErr w:type="spellEnd"/>
       <w:r>
         <w:rPr>
           <w:rFonts w:ascii="Consolas" w:hAnsi="Consolas" w:cs="Consolas"/>
@@ -465,7 +429,6 @@
         </w:rPr>
         <w:tab/>
       </w:r>
-      <w:proofErr w:type="gramStart"/>
       <w:r>
         <w:rPr>
           <w:rFonts w:ascii="Consolas" w:hAnsi="Consolas" w:cs="Consolas"/>
@@ -477,7 +440,6 @@
         </w:rPr>
         <w:t>do</w:t>
       </w:r>
-      <w:proofErr w:type="gramEnd"/>
       <w:r>
         <w:rPr>
           <w:rFonts w:ascii="Consolas" w:hAnsi="Consolas" w:cs="Consolas"/>
@@ -526,16 +488,6 @@
           <w:szCs w:val="20"/>
         </w:rPr>
         <w:tab/>
-      </w:r>
-      <w:proofErr w:type="spellStart"/>
-      <w:proofErr w:type="gramStart"/>
-      <w:r>
-        <w:rPr>
-          <w:rFonts w:ascii="Consolas" w:hAnsi="Consolas" w:cs="Consolas"/>
-          <w:color w:val="000000"/>
-          <w:sz w:val="20"/>
-          <w:szCs w:val="20"/>
-        </w:rPr>
         <w:t>System.</w:t>
       </w:r>
       <w:r>
@@ -558,20 +510,8 @@
           <w:sz w:val="20"/>
           <w:szCs w:val="20"/>
         </w:rPr>
-        <w:t>.println</w:t>
-      </w:r>
-      <w:proofErr w:type="spellEnd"/>
-      <w:r>
-        <w:rPr>
-          <w:rFonts w:ascii="Consolas" w:hAnsi="Consolas" w:cs="Consolas"/>
-          <w:color w:val="000000"/>
-          <w:sz w:val="20"/>
-          <w:szCs w:val="20"/>
-        </w:rPr>
-        <w:t>(</w:t>
-      </w:r>
-      <w:proofErr w:type="spellStart"/>
-      <w:proofErr w:type="gramEnd"/>
+        <w:t>.println(</w:t>
+      </w:r>
       <w:r>
         <w:rPr>
           <w:rFonts w:ascii="Consolas" w:hAnsi="Consolas" w:cs="Consolas"/>
@@ -581,7 +521,6 @@
         </w:rPr>
         <w:t>i</w:t>
       </w:r>
-      <w:proofErr w:type="spellEnd"/>
       <w:r>
         <w:rPr>
           <w:rFonts w:ascii="Consolas" w:hAnsi="Consolas" w:cs="Consolas"/>
@@ -631,8 +570,6 @@
         </w:rPr>
         <w:tab/>
       </w:r>
-      <w:proofErr w:type="spellStart"/>
-      <w:proofErr w:type="gramStart"/>
       <w:r>
         <w:rPr>
           <w:rFonts w:ascii="Consolas" w:hAnsi="Consolas" w:cs="Consolas"/>
@@ -642,8 +579,6 @@
         </w:rPr>
         <w:t>i</w:t>
       </w:r>
-      <w:proofErr w:type="spellEnd"/>
-      <w:proofErr w:type="gramEnd"/>
       <w:r>
         <w:rPr>
           <w:rFonts w:ascii="Consolas" w:hAnsi="Consolas" w:cs="Consolas"/>
@@ -716,7 +651,6 @@
         </w:rPr>
         <w:tab/>
       </w:r>
-      <w:proofErr w:type="gramStart"/>
       <w:r>
         <w:rPr>
           <w:rFonts w:ascii="Consolas" w:hAnsi="Consolas" w:cs="Consolas"/>
@@ -737,8 +671,6 @@
         </w:rPr>
         <w:t>(</w:t>
       </w:r>
-      <w:proofErr w:type="spellStart"/>
-      <w:proofErr w:type="gramEnd"/>
       <w:r>
         <w:rPr>
           <w:rFonts w:ascii="Consolas" w:hAnsi="Consolas" w:cs="Consolas"/>
@@ -748,7 +680,6 @@
         </w:rPr>
         <w:t>i</w:t>
       </w:r>
-      <w:proofErr w:type="spellEnd"/>
       <w:r>
         <w:rPr>
           <w:rFonts w:ascii="Consolas" w:hAnsi="Consolas" w:cs="Consolas"/>
@@ -788,16 +719,6 @@
           <w:szCs w:val="20"/>
         </w:rPr>
         <w:tab/>
-      </w:r>
-      <w:proofErr w:type="spellStart"/>
-      <w:proofErr w:type="gramStart"/>
-      <w:r>
-        <w:rPr>
-          <w:rFonts w:ascii="Consolas" w:hAnsi="Consolas" w:cs="Consolas"/>
-          <w:color w:val="000000"/>
-          <w:sz w:val="20"/>
-          <w:szCs w:val="20"/>
-        </w:rPr>
         <w:t>System.</w:t>
       </w:r>
       <w:r>
@@ -820,20 +741,8 @@
           <w:sz w:val="20"/>
           <w:szCs w:val="20"/>
         </w:rPr>
-        <w:t>.println</w:t>
-      </w:r>
-      <w:proofErr w:type="spellEnd"/>
-      <w:r>
-        <w:rPr>
-          <w:rFonts w:ascii="Consolas" w:hAnsi="Consolas" w:cs="Consolas"/>
-          <w:color w:val="000000"/>
-          <w:sz w:val="20"/>
-          <w:szCs w:val="20"/>
-        </w:rPr>
-        <w:t>(</w:t>
-      </w:r>
-      <w:proofErr w:type="spellStart"/>
-      <w:proofErr w:type="gramEnd"/>
+        <w:t>.println(</w:t>
+      </w:r>
       <w:r>
         <w:rPr>
           <w:rFonts w:ascii="Consolas" w:hAnsi="Consolas" w:cs="Consolas"/>
@@ -843,7 +752,6 @@
         </w:rPr>
         <w:t>i</w:t>
       </w:r>
-      <w:proofErr w:type="spellEnd"/>
       <w:r>
         <w:rPr>
           <w:rFonts w:ascii="Consolas" w:hAnsi="Consolas" w:cs="Consolas"/>
@@ -883,16 +791,6 @@
           <w:szCs w:val="20"/>
         </w:rPr>
         <w:tab/>
-      </w:r>
-      <w:proofErr w:type="spellStart"/>
-      <w:proofErr w:type="gramStart"/>
-      <w:r>
-        <w:rPr>
-          <w:rFonts w:ascii="Consolas" w:hAnsi="Consolas" w:cs="Consolas"/>
-          <w:color w:val="000000"/>
-          <w:sz w:val="20"/>
-          <w:szCs w:val="20"/>
-        </w:rPr>
         <w:t>System.</w:t>
       </w:r>
       <w:r>
@@ -915,19 +813,8 @@
           <w:sz w:val="20"/>
           <w:szCs w:val="20"/>
         </w:rPr>
-        <w:t>.println</w:t>
-      </w:r>
-      <w:proofErr w:type="spellEnd"/>
-      <w:r>
-        <w:rPr>
-          <w:rFonts w:ascii="Consolas" w:hAnsi="Consolas" w:cs="Consolas"/>
-          <w:color w:val="000000"/>
-          <w:sz w:val="20"/>
-          <w:szCs w:val="20"/>
-        </w:rPr>
-        <w:t>(</w:t>
-      </w:r>
-      <w:proofErr w:type="gramEnd"/>
+        <w:t>.println(</w:t>
+      </w:r>
       <w:r>
         <w:rPr>
           <w:rFonts w:ascii="Consolas" w:hAnsi="Consolas" w:cs="Consolas"/>
@@ -1363,9 +1250,22 @@
     <w:p>
       <w:pPr>
         <w:pStyle w:val="ListParagraph"/>
+        <w:numPr>
+          <w:ilvl w:val="0"/>
+          <w:numId w:val="7"/>
+        </w:numPr>
+      </w:pPr>
+      <w:r>
+        <w:t>Do while loop is similar to the “while loop” but the only difference is that in this the loop block is guaranteed to run at least one time.</w:t>
+      </w:r>
+    </w:p>
+    <w:p>
+      <w:pPr>
+        <w:pStyle w:val="ListParagraph"/>
         <w:jc w:val="center"/>
       </w:pPr>
       <w:r>
+        <w:lastRenderedPageBreak/>
         <w:t>**********</w:t>
       </w:r>
     </w:p>

</xml_diff>